<commit_message>
-Updated with Faiq's and Amal's changes
</commit_message>
<xml_diff>
--- a/COURSEWORK 2 (1).docx
+++ b/COURSEWORK 2 (1).docx
@@ -1,6 +1,6 @@
 
 <file path=word/document.xml><?xml version="1.0" encoding="utf-8"?>
-<w:document xmlns:wpc="http://schemas.microsoft.com/office/word/2010/wordprocessingCanvas" xmlns:cx="http://schemas.microsoft.com/office/drawing/2014/chartex" xmlns:cx1="http://schemas.microsoft.com/office/drawing/2015/9/8/chartex" xmlns:cx2="http://schemas.microsoft.com/office/drawing/2015/10/21/chartex" xmlns:cx3="http://schemas.microsoft.com/office/drawing/2016/5/9/chartex" xmlns:cx4="http://schemas.microsoft.com/office/drawing/2016/5/10/chartex" xmlns:cx5="http://schemas.microsoft.com/office/drawing/2016/5/11/chartex" xmlns:cx6="http://schemas.microsoft.com/office/drawing/2016/5/12/chartex" xmlns:cx7="http://schemas.microsoft.com/office/drawing/2016/5/13/chartex" xmlns:cx8="http://schemas.microsoft.com/office/drawing/2016/5/14/chartex" xmlns:mc="http://schemas.openxmlformats.org/markup-compatibility/2006" xmlns:aink="http://schemas.microsoft.com/office/drawing/2016/ink" xmlns:am3d="http://schemas.microsoft.com/office/drawing/2017/model3d" xmlns:o="urn:schemas-microsoft-com:office:office" xmlns:r="http://schemas.openxmlformats.org/officeDocument/2006/relationships" xmlns:m="http://schemas.openxmlformats.org/officeDocument/2006/math" xmlns:v="urn:schemas-microsoft-com:vml" xmlns:wp14="http://schemas.microsoft.com/office/word/2010/wordprocessingDrawing" xmlns:wp="http://schemas.openxmlformats.org/drawingml/2006/wordprocessingDrawing" xmlns:w10="urn:schemas-microsoft-com:office:word" xmlns:w="http://schemas.openxmlformats.org/wordprocessingml/2006/main" xmlns:w14="http://schemas.microsoft.com/office/word/2010/wordml" xmlns:w15="http://schemas.microsoft.com/office/word/2012/wordml" xmlns:w16cex="http://schemas.microsoft.com/office/word/2018/wordml/cex" xmlns:w16cid="http://schemas.microsoft.com/office/word/2016/wordml/cid" xmlns:w16="http://schemas.microsoft.com/office/word/2018/wordml" xmlns:w16sdtdh="http://schemas.microsoft.com/office/word/2020/wordml/sdtdatahash" xmlns:w16se="http://schemas.microsoft.com/office/word/2015/wordml/symex" xmlns:wpg="http://schemas.microsoft.com/office/word/2010/wordprocessingGroup" xmlns:wpi="http://schemas.microsoft.com/office/word/2010/wordprocessingInk" xmlns:wne="http://schemas.microsoft.com/office/word/2006/wordml" xmlns:wps="http://schemas.microsoft.com/office/word/2010/wordprocessingShape" mc:Ignorable="w14 w15 w16se w16cid w16 w16cex w16sdtdh wp14">
+<w:document xmlns:wpc="http://schemas.microsoft.com/office/word/2010/wordprocessingCanvas" xmlns:cx="http://schemas.microsoft.com/office/drawing/2014/chartex" xmlns:cx1="http://schemas.microsoft.com/office/drawing/2015/9/8/chartex" xmlns:cx2="http://schemas.microsoft.com/office/drawing/2015/10/21/chartex" xmlns:cx3="http://schemas.microsoft.com/office/drawing/2016/5/9/chartex" xmlns:cx4="http://schemas.microsoft.com/office/drawing/2016/5/10/chartex" xmlns:cx5="http://schemas.microsoft.com/office/drawing/2016/5/11/chartex" xmlns:cx6="http://schemas.microsoft.com/office/drawing/2016/5/12/chartex" xmlns:cx7="http://schemas.microsoft.com/office/drawing/2016/5/13/chartex" xmlns:cx8="http://schemas.microsoft.com/office/drawing/2016/5/14/chartex" xmlns:mc="http://schemas.openxmlformats.org/markup-compatibility/2006" xmlns:aink="http://schemas.microsoft.com/office/drawing/2016/ink" xmlns:am3d="http://schemas.microsoft.com/office/drawing/2017/model3d" xmlns:o="urn:schemas-microsoft-com:office:office" xmlns:r="http://schemas.openxmlformats.org/officeDocument/2006/relationships" xmlns:m="http://schemas.openxmlformats.org/officeDocument/2006/math" xmlns:v="urn:schemas-microsoft-com:vml" xmlns:wp14="http://schemas.microsoft.com/office/word/2010/wordprocessingDrawing" xmlns:wp="http://schemas.openxmlformats.org/drawingml/2006/wordprocessingDrawing" xmlns:w10="urn:schemas-microsoft-com:office:word" xmlns:w="http://schemas.openxmlformats.org/wordprocessingml/2006/main" xmlns:w14="http://schemas.microsoft.com/office/word/2010/wordml" xmlns:w15="http://schemas.microsoft.com/office/word/2012/wordml" xmlns:w16cex="http://schemas.microsoft.com/office/word/2018/wordml/cex" xmlns:w16cid="http://schemas.microsoft.com/office/word/2016/wordml/cid" xmlns:w16="http://schemas.microsoft.com/office/word/2018/wordml" xmlns:w16se="http://schemas.microsoft.com/office/word/2015/wordml/symex" xmlns:wpg="http://schemas.microsoft.com/office/word/2010/wordprocessingGroup" xmlns:wpi="http://schemas.microsoft.com/office/word/2010/wordprocessingInk" xmlns:wne="http://schemas.microsoft.com/office/word/2006/wordml" xmlns:wps="http://schemas.microsoft.com/office/word/2010/wordprocessingShape" mc:Ignorable="w14 w15 w16se w16cid w16 w16cex wp14">
   <w:body>
     <w:sdt>
       <w:sdtPr>
@@ -208,7 +208,17 @@
                         <w:sz w:val="88"/>
                         <w:szCs w:val="88"/>
                       </w:rPr>
-                      <w:t>CST 2540                Group Coursework 2</w:t>
+                      <w:t xml:space="preserve">CST 2540                Group Coursework </w:t>
+                    </w:r>
+                    <w:proofErr w:type="gramStart"/>
+                    <w:r>
+                      <w:rPr>
+                        <w:rFonts w:asciiTheme="majorHAnsi" w:eastAsiaTheme="majorEastAsia" w:hAnsiTheme="majorHAnsi" w:cstheme="majorBidi"/>
+                        <w:color w:val="4472C4" w:themeColor="accent1"/>
+                        <w:sz w:val="88"/>
+                        <w:szCs w:val="88"/>
+                      </w:rPr>
+                      <w:t>2</w:t>
                     </w:r>
                     <w:r>
                       <w:rPr>
@@ -217,7 +227,17 @@
                         <w:sz w:val="88"/>
                         <w:szCs w:val="88"/>
                       </w:rPr>
-                      <w:t xml:space="preserve">  G9</w:t>
+                      <w:t xml:space="preserve">  G</w:t>
+                    </w:r>
+                    <w:proofErr w:type="gramEnd"/>
+                    <w:r>
+                      <w:rPr>
+                        <w:rFonts w:asciiTheme="majorHAnsi" w:eastAsiaTheme="majorEastAsia" w:hAnsiTheme="majorHAnsi" w:cstheme="majorBidi"/>
+                        <w:color w:val="4472C4" w:themeColor="accent1"/>
+                        <w:sz w:val="88"/>
+                        <w:szCs w:val="88"/>
+                      </w:rPr>
+                      <w:t>9</w:t>
                     </w:r>
                   </w:p>
                 </w:sdtContent>
@@ -520,7 +540,29 @@
                                     <w:sz w:val="28"/>
                                     <w:szCs w:val="28"/>
                                   </w:rPr>
-                                  <w:t>Tutor: Madhumita Das</w:t>
+                                  <w:t xml:space="preserve">Tutor: </w:t>
+                                </w:r>
+                                <w:proofErr w:type="spellStart"/>
+                                <w:r>
+                                  <w:rPr>
+                                    <w:b/>
+                                    <w:bCs/>
+                                    <w:color w:val="000000" w:themeColor="text1"/>
+                                    <w:sz w:val="28"/>
+                                    <w:szCs w:val="28"/>
+                                  </w:rPr>
+                                  <w:t>Madhumita</w:t>
+                                </w:r>
+                                <w:proofErr w:type="spellEnd"/>
+                                <w:r>
+                                  <w:rPr>
+                                    <w:b/>
+                                    <w:bCs/>
+                                    <w:color w:val="000000" w:themeColor="text1"/>
+                                    <w:sz w:val="28"/>
+                                    <w:szCs w:val="28"/>
+                                  </w:rPr>
+                                  <w:t xml:space="preserve"> Das</w:t>
                                 </w:r>
                               </w:p>
                               <w:p>
@@ -543,7 +585,29 @@
                                     <w:sz w:val="28"/>
                                     <w:szCs w:val="28"/>
                                   </w:rPr>
-                                  <w:t>Module Leader: Dr Purav Shah</w:t>
+                                  <w:t xml:space="preserve">Module Leader: Dr </w:t>
+                                </w:r>
+                                <w:proofErr w:type="spellStart"/>
+                                <w:r>
+                                  <w:rPr>
+                                    <w:b/>
+                                    <w:bCs/>
+                                    <w:color w:val="000000" w:themeColor="text1"/>
+                                    <w:sz w:val="28"/>
+                                    <w:szCs w:val="28"/>
+                                  </w:rPr>
+                                  <w:t>Purav</w:t>
+                                </w:r>
+                                <w:proofErr w:type="spellEnd"/>
+                                <w:r>
+                                  <w:rPr>
+                                    <w:b/>
+                                    <w:bCs/>
+                                    <w:color w:val="000000" w:themeColor="text1"/>
+                                    <w:sz w:val="28"/>
+                                    <w:szCs w:val="28"/>
+                                  </w:rPr>
+                                  <w:t xml:space="preserve"> Shah</w:t>
                                 </w:r>
                               </w:p>
                               <w:p/>
@@ -588,7 +652,7 @@
                     <v:stroke joinstyle="miter"/>
                     <v:path gradientshapeok="t" o:connecttype="rect"/>
                   </v:shapetype>
-                  <v:shape id="Text Box 2" o:spid="_x0000_s1026" type="#_x0000_t202" style="position:absolute;margin-left:0;margin-top:355.85pt;width:303pt;height:172.8pt;z-index:251662336;visibility:visible;mso-wrap-style:square;mso-width-percent:0;mso-height-percent:0;mso-wrap-distance-left:9pt;mso-wrap-distance-top:3.6pt;mso-wrap-distance-right:9pt;mso-wrap-distance-bottom:3.6pt;mso-position-horizontal:center;mso-position-horizontal-relative:margin;mso-position-vertical:absolute;mso-position-vertical-relative:text;mso-width-percent:0;mso-height-percent:0;mso-width-relative:margin;mso-height-relative:margin;v-text-anchor:top" o:gfxdata="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" stroked="f">
+                  <v:shape id="Text Box 2" o:spid="_x0000_s1026" type="#_x0000_t202" style="position:absolute;margin-left:0;margin-top:355.85pt;width:303pt;height:172.8pt;z-index:251662336;visibility:visible;mso-wrap-style:square;mso-width-percent:0;mso-height-percent:0;mso-wrap-distance-left:9pt;mso-wrap-distance-top:3.6pt;mso-wrap-distance-right:9pt;mso-wrap-distance-bottom:3.6pt;mso-position-horizontal:center;mso-position-horizontal-relative:margin;mso-position-vertical:absolute;mso-position-vertical-relative:text;mso-width-percent:0;mso-height-percent:0;mso-width-relative:margin;mso-height-relative:margin;v-text-anchor:top" o:gfxdata="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" stroked="f">
                     <v:textbox>
                       <w:txbxContent>
                         <w:p>
@@ -774,7 +838,29 @@
                               <w:sz w:val="28"/>
                               <w:szCs w:val="28"/>
                             </w:rPr>
-                            <w:t>Tutor: Madhumita Das</w:t>
+                            <w:t xml:space="preserve">Tutor: </w:t>
+                          </w:r>
+                          <w:proofErr w:type="spellStart"/>
+                          <w:r>
+                            <w:rPr>
+                              <w:b/>
+                              <w:bCs/>
+                              <w:color w:val="000000" w:themeColor="text1"/>
+                              <w:sz w:val="28"/>
+                              <w:szCs w:val="28"/>
+                            </w:rPr>
+                            <w:t>Madhumita</w:t>
+                          </w:r>
+                          <w:proofErr w:type="spellEnd"/>
+                          <w:r>
+                            <w:rPr>
+                              <w:b/>
+                              <w:bCs/>
+                              <w:color w:val="000000" w:themeColor="text1"/>
+                              <w:sz w:val="28"/>
+                              <w:szCs w:val="28"/>
+                            </w:rPr>
+                            <w:t xml:space="preserve"> Das</w:t>
                           </w:r>
                         </w:p>
                         <w:p>
@@ -797,7 +883,29 @@
                               <w:sz w:val="28"/>
                               <w:szCs w:val="28"/>
                             </w:rPr>
-                            <w:t>Module Leader: Dr Purav Shah</w:t>
+                            <w:t xml:space="preserve">Module Leader: Dr </w:t>
+                          </w:r>
+                          <w:proofErr w:type="spellStart"/>
+                          <w:r>
+                            <w:rPr>
+                              <w:b/>
+                              <w:bCs/>
+                              <w:color w:val="000000" w:themeColor="text1"/>
+                              <w:sz w:val="28"/>
+                              <w:szCs w:val="28"/>
+                            </w:rPr>
+                            <w:t>Purav</w:t>
+                          </w:r>
+                          <w:proofErr w:type="spellEnd"/>
+                          <w:r>
+                            <w:rPr>
+                              <w:b/>
+                              <w:bCs/>
+                              <w:color w:val="000000" w:themeColor="text1"/>
+                              <w:sz w:val="28"/>
+                              <w:szCs w:val="28"/>
+                            </w:rPr>
+                            <w:t xml:space="preserve"> Shah</w:t>
                           </w:r>
                         </w:p>
                         <w:p/>
@@ -882,13 +990,21 @@
         <w:rPr>
           <w:rFonts w:cstheme="minorHAnsi"/>
         </w:rPr>
-        <w:t xml:space="preserve">We have a sequential circuit with two inputs  </w:t>
-      </w:r>
-      <w:r>
-        <w:rPr>
-          <w:rFonts w:cstheme="minorHAnsi"/>
-        </w:rPr>
-        <w:t>(X</w:t>
+        <w:t xml:space="preserve">We have a sequential circuit with two </w:t>
+      </w:r>
+      <w:proofErr w:type="gramStart"/>
+      <w:r>
+        <w:rPr>
+          <w:rFonts w:cstheme="minorHAnsi"/>
+        </w:rPr>
+        <w:t>inputs  (</w:t>
+      </w:r>
+      <w:proofErr w:type="gramEnd"/>
+      <w:r>
+        <w:rPr>
+          <w:rFonts w:cstheme="minorHAnsi"/>
+        </w:rPr>
+        <w:t>X</w:t>
       </w:r>
       <w:r>
         <w:rPr>
@@ -914,13 +1030,7 @@
         <w:rPr>
           <w:rFonts w:cstheme="minorHAnsi"/>
         </w:rPr>
-        <w:t xml:space="preserve">) and one output (Z). </w:t>
-      </w:r>
-      <w:r>
-        <w:rPr>
-          <w:rFonts w:cstheme="minorHAnsi"/>
-        </w:rPr>
-        <w:t xml:space="preserve">Z is said to remain unchanged (either 1 or 0) unless certain input sequences take place. They are </w:t>
+        <w:t xml:space="preserve">) and one output (Z). Z is said to remain unchanged (either 1 or 0) unless certain input sequences take place. They are </w:t>
       </w:r>
     </w:p>
     <w:p>
@@ -1054,13 +1164,7 @@
         <w:rPr>
           <w:rFonts w:cstheme="minorHAnsi"/>
         </w:rPr>
-        <w:t xml:space="preserve">will result in Z = </w:t>
-      </w:r>
-      <w:r>
-        <w:rPr>
-          <w:rFonts w:cstheme="minorHAnsi"/>
-        </w:rPr>
-        <w:t>1</w:t>
+        <w:t>will result in Z = 1</w:t>
       </w:r>
       <w:r>
         <w:rPr>
@@ -1148,13 +1252,7 @@
         <w:rPr>
           <w:rFonts w:cstheme="minorHAnsi"/>
         </w:rPr>
-        <w:t xml:space="preserve">will result in Z = </w:t>
-      </w:r>
-      <w:r>
-        <w:rPr>
-          <w:rFonts w:cstheme="minorHAnsi"/>
-        </w:rPr>
-        <w:t xml:space="preserve">changed value (could be either 1 or 0, depending on the situation) </w:t>
+        <w:t xml:space="preserve">will result in Z = changed value (could be either 1 or 0, depending on the situation) </w:t>
       </w:r>
     </w:p>
     <w:p>
@@ -2187,21 +2285,49 @@
       <w:r>
         <w:rPr>
           <w:rFonts w:cstheme="minorHAnsi"/>
+          <w:color w:val="000000"/>
+          <w:u w:color="000000"/>
+          <w:lang w:val="en-GB"/>
+        </w:rPr>
+        <w:t xml:space="preserve">                                                                                   </w:t>
+      </w:r>
+    </w:p>
+    <w:p>
+      <w:pPr>
+        <w:tabs>
+          <w:tab w:val="left" w:pos="20"/>
+          <w:tab w:val="left" w:pos="360"/>
+        </w:tabs>
+        <w:autoSpaceDE w:val="0"/>
+        <w:autoSpaceDN w:val="0"/>
+        <w:adjustRightInd w:val="0"/>
+        <w:spacing w:line="360" w:lineRule="auto"/>
+        <w:rPr>
+          <w:rFonts w:cstheme="minorHAnsi"/>
+          <w:color w:val="000000"/>
+          <w:u w:color="000000"/>
+          <w:lang w:val="en-GB"/>
+        </w:rPr>
+      </w:pPr>
+      <w:r>
+        <w:rPr>
+          <w:rFonts w:cstheme="minorHAnsi"/>
           <w:noProof/>
           <w:color w:val="000000"/>
           <w:u w:color="000000"/>
           <w:lang w:val="en-GB"/>
         </w:rPr>
+        <w:lastRenderedPageBreak/>
         <mc:AlternateContent>
           <mc:Choice Requires="wps">
             <w:drawing>
-              <wp:anchor distT="0" distB="0" distL="114300" distR="114300" simplePos="0" relativeHeight="251665408" behindDoc="0" locked="0" layoutInCell="1" allowOverlap="1" wp14:anchorId="524CC941" wp14:editId="66D1AE6F">
+              <wp:anchor distT="0" distB="0" distL="114300" distR="114300" simplePos="0" relativeHeight="251665408" behindDoc="0" locked="0" layoutInCell="1" allowOverlap="1" wp14:anchorId="524CC941" wp14:editId="33C69E8F">
                 <wp:simplePos x="0" y="0"/>
                 <wp:positionH relativeFrom="margin">
-                  <wp:posOffset>3917589</wp:posOffset>
+                  <wp:posOffset>3922092</wp:posOffset>
                 </wp:positionH>
                 <wp:positionV relativeFrom="paragraph">
-                  <wp:posOffset>-964377</wp:posOffset>
+                  <wp:posOffset>-682898</wp:posOffset>
                 </wp:positionV>
                 <wp:extent cx="553085" cy="3010352"/>
                 <wp:effectExtent l="0" t="85407" r="28257" b="28258"/>
@@ -2255,7 +2381,7 @@
           </mc:Choice>
           <mc:Fallback>
             <w:pict>
-              <v:shapetype w14:anchorId="1A6B0AB8" id="_x0000_t88" coordsize="21600,21600" o:spt="88" adj="1800,10800" path="m,qx10800@0l10800@2qy21600@11,10800@3l10800@1qy,21600e" filled="f">
+              <v:shapetype w14:anchorId="2268082D" id="_x0000_t88" coordsize="21600,21600" o:spt="88" adj="1800,10800" path="m,qx10800@0l10800@2qy21600@11,10800@3l10800@1qy,21600e" filled="f">
                 <v:formulas>
                   <v:f eqn="val #0"/>
                   <v:f eqn="sum 21600 0 #0"/>
@@ -2276,7 +2402,7 @@
                   <v:h position="bottomRight,#1" yrange="@9,@10"/>
                 </v:handles>
               </v:shapetype>
-              <v:shape id="Right Brace 4" o:spid="_x0000_s1026" type="#_x0000_t88" style="position:absolute;margin-left:308.45pt;margin-top:-75.95pt;width:43.55pt;height:237.05pt;rotation:-90;z-index:251665408;visibility:visible;mso-wrap-style:square;mso-width-percent:0;mso-height-percent:0;mso-wrap-distance-left:9pt;mso-wrap-distance-top:0;mso-wrap-distance-right:9pt;mso-wrap-distance-bottom:0;mso-position-horizontal:absolute;mso-position-horizontal-relative:margin;mso-position-vertical:absolute;mso-position-vertical-relative:text;mso-width-percent:0;mso-height-percent:0;mso-width-relative:margin;mso-height-relative:margin;v-text-anchor:middle" o:gfxdata="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" adj="331" strokecolor="#4472c4 [3204]" strokeweight=".5pt">
+              <v:shape id="Right Brace 4" o:spid="_x0000_s1026" type="#_x0000_t88" style="position:absolute;margin-left:308.85pt;margin-top:-53.75pt;width:43.55pt;height:237.05pt;rotation:-90;z-index:251665408;visibility:visible;mso-wrap-style:square;mso-width-percent:0;mso-height-percent:0;mso-wrap-distance-left:9pt;mso-wrap-distance-top:0;mso-wrap-distance-right:9pt;mso-wrap-distance-bottom:0;mso-position-horizontal:absolute;mso-position-horizontal-relative:margin;mso-position-vertical:absolute;mso-position-vertical-relative:text;mso-width-percent:0;mso-height-percent:0;mso-width-relative:margin;mso-height-relative:margin;v-text-anchor:middle" o:gfxdata="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" adj="331" strokecolor="#4472c4 [3204]" strokeweight=".5pt">
                 <v:stroke joinstyle="miter"/>
                 <w10:wrap anchorx="margin"/>
               </v:shape>
@@ -2291,8 +2417,117 @@
           <w:u w:color="000000"/>
           <w:lang w:val="en-GB"/>
         </w:rPr>
-        <w:t xml:space="preserve">                                                                                   Next State</w:t>
-      </w:r>
+        <w:t xml:space="preserve">  </w:t>
+      </w:r>
+      <w:r>
+        <w:rPr>
+          <w:rFonts w:cstheme="minorHAnsi"/>
+          <w:color w:val="000000"/>
+          <w:u w:color="000000"/>
+          <w:lang w:val="en-GB"/>
+        </w:rPr>
+        <w:tab/>
+      </w:r>
+      <w:r>
+        <w:rPr>
+          <w:rFonts w:cstheme="minorHAnsi"/>
+          <w:color w:val="000000"/>
+          <w:u w:color="000000"/>
+          <w:lang w:val="en-GB"/>
+        </w:rPr>
+        <w:tab/>
+      </w:r>
+      <w:r>
+        <w:rPr>
+          <w:rFonts w:cstheme="minorHAnsi"/>
+          <w:color w:val="000000"/>
+          <w:u w:color="000000"/>
+          <w:lang w:val="en-GB"/>
+        </w:rPr>
+        <w:tab/>
+      </w:r>
+      <w:r>
+        <w:rPr>
+          <w:rFonts w:cstheme="minorHAnsi"/>
+          <w:color w:val="000000"/>
+          <w:u w:color="000000"/>
+          <w:lang w:val="en-GB"/>
+        </w:rPr>
+        <w:tab/>
+      </w:r>
+      <w:r>
+        <w:rPr>
+          <w:rFonts w:cstheme="minorHAnsi"/>
+          <w:color w:val="000000"/>
+          <w:u w:color="000000"/>
+          <w:lang w:val="en-GB"/>
+        </w:rPr>
+        <w:tab/>
+      </w:r>
+      <w:r>
+        <w:rPr>
+          <w:rFonts w:cstheme="minorHAnsi"/>
+          <w:color w:val="000000"/>
+          <w:u w:color="000000"/>
+          <w:lang w:val="en-GB"/>
+        </w:rPr>
+        <w:tab/>
+      </w:r>
+      <w:r>
+        <w:rPr>
+          <w:rFonts w:cstheme="minorHAnsi"/>
+          <w:color w:val="000000"/>
+          <w:u w:color="000000"/>
+          <w:lang w:val="en-GB"/>
+        </w:rPr>
+        <w:tab/>
+      </w:r>
+      <w:r>
+        <w:rPr>
+          <w:rFonts w:cstheme="minorHAnsi"/>
+          <w:color w:val="000000"/>
+          <w:u w:color="000000"/>
+          <w:lang w:val="en-GB"/>
+        </w:rPr>
+        <w:tab/>
+      </w:r>
+      <w:r>
+        <w:rPr>
+          <w:rFonts w:cstheme="minorHAnsi"/>
+          <w:color w:val="000000"/>
+          <w:u w:color="000000"/>
+          <w:lang w:val="en-GB"/>
+        </w:rPr>
+        <w:tab/>
+        <w:t xml:space="preserve">     </w:t>
+      </w:r>
+      <w:r>
+        <w:rPr>
+          <w:rFonts w:cstheme="minorHAnsi"/>
+          <w:color w:val="000000"/>
+          <w:u w:color="000000"/>
+          <w:lang w:val="en-GB"/>
+        </w:rPr>
+        <w:t>Next State</w:t>
+      </w:r>
+    </w:p>
+    <w:p>
+      <w:pPr>
+        <w:tabs>
+          <w:tab w:val="left" w:pos="20"/>
+          <w:tab w:val="left" w:pos="360"/>
+        </w:tabs>
+        <w:autoSpaceDE w:val="0"/>
+        <w:autoSpaceDN w:val="0"/>
+        <w:adjustRightInd w:val="0"/>
+        <w:spacing w:line="360" w:lineRule="auto"/>
+        <w:rPr>
+          <w:rFonts w:cstheme="minorHAnsi"/>
+          <w:color w:val="000000"/>
+          <w:u w:color="000000"/>
+          <w:lang w:val="en-GB"/>
+        </w:rPr>
+      </w:pPr>
     </w:p>
     <w:p>
       <w:pPr>
@@ -4260,6 +4495,7 @@
           <w:u w:color="000000"/>
           <w:lang w:val="en-GB"/>
         </w:rPr>
+        <w:lastRenderedPageBreak/>
         <w:drawing>
           <wp:anchor distT="0" distB="0" distL="114300" distR="114300" simplePos="0" relativeHeight="251667456" behindDoc="0" locked="0" layoutInCell="1" allowOverlap="1" wp14:anchorId="15A71A88" wp14:editId="46B19DF6">
             <wp:simplePos x="0" y="0"/>
@@ -4569,7 +4805,6 @@
           <w:u w:color="000000"/>
           <w:lang w:val="en-GB"/>
         </w:rPr>
-        <w:lastRenderedPageBreak/>
         <w:drawing>
           <wp:anchor distT="0" distB="0" distL="114300" distR="114300" simplePos="0" relativeHeight="251668480" behindDoc="0" locked="0" layoutInCell="1" allowOverlap="1" wp14:anchorId="2705B5F1" wp14:editId="2121B4A5">
             <wp:simplePos x="0" y="0"/>
@@ -4815,6 +5050,7 @@
           <w:u w:color="000000"/>
           <w:lang w:val="en-GB"/>
         </w:rPr>
+        <w:lastRenderedPageBreak/>
         <w:drawing>
           <wp:anchor distT="0" distB="0" distL="114300" distR="114300" simplePos="0" relativeHeight="251669504" behindDoc="0" locked="0" layoutInCell="1" allowOverlap="1" wp14:anchorId="251BEC78" wp14:editId="3B4B78DB">
             <wp:simplePos x="0" y="0"/>
@@ -5220,7 +5456,6 @@
           <w:u w:color="000000"/>
           <w:lang w:val="en-GB"/>
         </w:rPr>
-        <w:lastRenderedPageBreak/>
         <w:drawing>
           <wp:inline distT="0" distB="0" distL="0" distR="0" wp14:anchorId="59684B6A" wp14:editId="112203E4">
             <wp:extent cx="5731510" cy="3676943"/>
@@ -5342,6 +5577,7 @@
           <w:u w:color="000000"/>
           <w:lang w:val="en-GB"/>
         </w:rPr>
+        <w:lastRenderedPageBreak/>
         <w:drawing>
           <wp:inline distT="0" distB="0" distL="0" distR="0" wp14:anchorId="60FC0842" wp14:editId="3FD5C24A">
             <wp:extent cx="5731510" cy="3262972"/>
@@ -5463,7 +5699,6 @@
           <w:u w:color="000000"/>
           <w:lang w:val="en-GB"/>
         </w:rPr>
-        <w:lastRenderedPageBreak/>
         <w:drawing>
           <wp:inline distT="0" distB="0" distL="0" distR="0" wp14:anchorId="068B6375" wp14:editId="2C73396D">
             <wp:extent cx="5731510" cy="3240356"/>
@@ -5585,6 +5820,7 @@
           <w:u w:color="000000"/>
           <w:lang w:val="en-GB"/>
         </w:rPr>
+        <w:lastRenderedPageBreak/>
         <w:drawing>
           <wp:inline distT="0" distB="0" distL="0" distR="0" wp14:anchorId="5B6ECDBB" wp14:editId="44D7758C">
             <wp:extent cx="5731510" cy="3426753"/>
@@ -5779,7 +6015,6 @@
           <w:u w:color="000000"/>
           <w:lang w:val="en-GB"/>
         </w:rPr>
-        <w:lastRenderedPageBreak/>
         <w:drawing>
           <wp:inline distT="0" distB="0" distL="0" distR="0" wp14:anchorId="18C543F1" wp14:editId="62CC4459">
             <wp:extent cx="5731510" cy="3371215"/>
@@ -5856,6 +6091,7 @@
           <w:u w:color="000000"/>
           <w:lang w:val="en-GB"/>
         </w:rPr>
+        <w:lastRenderedPageBreak/>
         <w:t>When 01 is received, the input sequence is 01, 01 and we move to S</w:t>
       </w:r>
       <w:r>
@@ -6124,7 +6360,6 @@
           <w:u w:color="000000"/>
           <w:lang w:val="en-GB"/>
         </w:rPr>
-        <w:lastRenderedPageBreak/>
         <w:t>When 00 is received, the input sequence is 01,00 and we go to S</w:t>
       </w:r>
       <w:r>
@@ -6264,6 +6499,7 @@
           <w:u w:color="000000"/>
           <w:lang w:val="en-GB"/>
         </w:rPr>
+        <w:lastRenderedPageBreak/>
         <w:drawing>
           <wp:inline distT="0" distB="0" distL="0" distR="0" wp14:anchorId="73E2E861" wp14:editId="62F9CF0B">
             <wp:extent cx="5731510" cy="3390265"/>
@@ -6515,7 +6751,6 @@
           <w:u w:color="000000"/>
           <w:lang w:val="en-GB"/>
         </w:rPr>
-        <w:lastRenderedPageBreak/>
         <w:drawing>
           <wp:inline distT="0" distB="0" distL="0" distR="0" wp14:anchorId="2488B1F0" wp14:editId="2B1F0EF8">
             <wp:extent cx="5731510" cy="3390900"/>
@@ -6591,6 +6826,7 @@
           <w:u w:color="000000"/>
           <w:lang w:val="en-GB"/>
         </w:rPr>
+        <w:lastRenderedPageBreak/>
         <w:t>When 01 is received, the input sequence is 10, 01 and we move to S</w:t>
       </w:r>
       <w:r>
@@ -6950,6 +7186,7 @@
           <w:vertAlign w:val="subscript"/>
           <w:lang w:val="en-GB"/>
         </w:rPr>
+        <w:lastRenderedPageBreak/>
         <w:drawing>
           <wp:inline distT="0" distB="0" distL="0" distR="0" wp14:anchorId="7A1850FA" wp14:editId="11E78A3F">
             <wp:extent cx="5731510" cy="3389630"/>
@@ -7267,7 +7504,7 @@
               </wp:anchor>
             </w:drawing>
           </mc:Choice>
-          <mc:Fallback>
+          <mc:Fallback xmlns:w16sdtdh="http://schemas.microsoft.com/office/word/2020/wordml/sdtdatahash">
             <w:pict>
               <v:shape w14:anchorId="439ABDE5" id="Right Brace 5" o:spid="_x0000_s1026" type="#_x0000_t88" style="position:absolute;margin-left:-7.65pt;margin-top:-102.4pt;width:43.55pt;height:286pt;rotation:-90;z-index:251666432;visibility:visible;mso-wrap-style:square;mso-width-percent:0;mso-height-percent:0;mso-wrap-distance-left:9pt;mso-wrap-distance-top:0;mso-wrap-distance-right:9pt;mso-wrap-distance-bottom:0;mso-position-horizontal:right;mso-position-horizontal-relative:margin;mso-position-vertical:absolute;mso-position-vertical-relative:text;mso-width-percent:0;mso-height-percent:0;mso-width-relative:margin;mso-height-relative:margin;v-text-anchor:middle" o:gfxdata="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" adj="274" strokecolor="#4472c4 [3204]" strokeweight=".5pt">
                 <v:stroke joinstyle="miter"/>
@@ -8321,7 +8558,6 @@
                 <w:u w:color="000000"/>
                 <w:lang w:val="en-GB"/>
               </w:rPr>
-              <w:lastRenderedPageBreak/>
               <w:t>S</w:t>
             </w:r>
             <w:r>
@@ -9180,7 +9416,6 @@
           <w:b/>
           <w:bCs/>
         </w:rPr>
-        <w:lastRenderedPageBreak/>
         <w:t xml:space="preserve">2. </w:t>
       </w:r>
       <w:r>
@@ -9233,6 +9468,19 @@
       </w:pPr>
       <w:r>
         <w:t>1101</w:t>
+      </w:r>
+    </w:p>
+    <w:p>
+      <w:pPr>
+        <w:pStyle w:val="ListParagraph"/>
+        <w:numPr>
+          <w:ilvl w:val="0"/>
+          <w:numId w:val="3"/>
+        </w:numPr>
+      </w:pPr>
+      <w:r>
+        <w:lastRenderedPageBreak/>
+        <w:t>1110</w:t>
       </w:r>
     </w:p>
     <w:p>
@@ -9801,7 +10049,7 @@
           </mc:Choice>
           <mc:Fallback>
             <w:pict>
-              <v:shape w14:anchorId="248BD20F" id="Text Box 1" o:spid="_x0000_s1027" type="#_x0000_t202" style="position:absolute;margin-left:75.85pt;margin-top:1.35pt;width:54.6pt;height:23.1pt;z-index:251659264;visibility:visible;mso-wrap-style:square;mso-width-percent:0;mso-height-percent:0;mso-wrap-distance-left:9pt;mso-wrap-distance-top:0;mso-wrap-distance-right:9pt;mso-wrap-distance-bottom:0;mso-position-horizontal:absolute;mso-position-horizontal-relative:text;mso-position-vertical:absolute;mso-position-vertical-relative:text;mso-width-percent:0;mso-height-percent:0;mso-width-relative:margin;mso-height-relative:margin;v-text-anchor:middle" o:gfxdata="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" filled="f" stroked="f" strokeweight=".5pt">
+              <v:shape w14:anchorId="248BD20F" id="Text Box 1" o:spid="_x0000_s1027" type="#_x0000_t202" style="position:absolute;margin-left:75.85pt;margin-top:1.35pt;width:54.6pt;height:23.1pt;z-index:251659264;visibility:visible;mso-wrap-style:square;mso-width-percent:0;mso-height-percent:0;mso-wrap-distance-left:9pt;mso-wrap-distance-top:0;mso-wrap-distance-right:9pt;mso-wrap-distance-bottom:0;mso-position-horizontal:absolute;mso-position-horizontal-relative:text;mso-position-vertical:absolute;mso-position-vertical-relative:text;mso-width-percent:0;mso-height-percent:0;mso-width-relative:margin;mso-height-relative:margin;v-text-anchor:middle" o:gfxdata="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" filled="f" stroked="f" strokeweight=".5pt">
                 <v:textbox>
                   <w:txbxContent>
                     <w:p>
@@ -10165,7 +10413,13 @@
     <w:p/>
     <w:p>
       <w:r>
-        <w:t xml:space="preserve">If the input is 1, then the </w:t>
+        <w:t xml:space="preserve">If the input is </w:t>
+      </w:r>
+      <w:r>
+        <w:t>0</w:t>
+      </w:r>
+      <w:r>
+        <w:t xml:space="preserve">, then the </w:t>
       </w:r>
       <w:r>
         <w:rPr>
@@ -10288,7 +10542,13 @@
     <w:p/>
     <w:p>
       <w:r>
-        <w:t xml:space="preserve">If the input is 1, then the </w:t>
+        <w:t xml:space="preserve">If the input is </w:t>
+      </w:r>
+      <w:r>
+        <w:t>0</w:t>
+      </w:r>
+      <w:r>
+        <w:t xml:space="preserve">, then the </w:t>
       </w:r>
       <w:r>
         <w:rPr>
@@ -10416,7 +10676,13 @@
     <w:p/>
     <w:p>
       <w:r>
-        <w:t xml:space="preserve">If the input is 1, then the </w:t>
+        <w:t xml:space="preserve">If the input is </w:t>
+      </w:r>
+      <w:r>
+        <w:t>0</w:t>
+      </w:r>
+      <w:r>
+        <w:t xml:space="preserve">, then the </w:t>
       </w:r>
       <w:r>
         <w:rPr>
@@ -10539,7 +10805,13 @@
     <w:p/>
     <w:p>
       <w:r>
-        <w:t xml:space="preserve">If the input is 1, then the </w:t>
+        <w:t xml:space="preserve">If the input is </w:t>
+      </w:r>
+      <w:r>
+        <w:t>0</w:t>
+      </w:r>
+      <w:r>
+        <w:t xml:space="preserve">, then the </w:t>
       </w:r>
       <w:r>
         <w:rPr>
@@ -10668,7 +10940,13 @@
         </w:rPr>
       </w:pPr>
       <w:r>
-        <w:t xml:space="preserve">If the input is 1, then the </w:t>
+        <w:t xml:space="preserve">If the input is </w:t>
+      </w:r>
+      <w:r>
+        <w:t>0</w:t>
+      </w:r>
+      <w:r>
+        <w:t xml:space="preserve">, then the </w:t>
       </w:r>
       <w:r>
         <w:rPr>
@@ -10804,7 +11082,13 @@
         </w:rPr>
       </w:pPr>
       <w:r>
-        <w:t xml:space="preserve">If the input is 1, then the </w:t>
+        <w:t xml:space="preserve">If the input is </w:t>
+      </w:r>
+      <w:r>
+        <w:t>0</w:t>
+      </w:r>
+      <w:r>
+        <w:t xml:space="preserve">, then the </w:t>
       </w:r>
       <w:r>
         <w:rPr>
@@ -12265,7 +12549,7 @@
 </file>
 
 <file path=word/endnotes.xml><?xml version="1.0" encoding="utf-8"?>
-<w:endnotes xmlns:wpc="http://schemas.microsoft.com/office/word/2010/wordprocessingCanvas" xmlns:cx="http://schemas.microsoft.com/office/drawing/2014/chartex" xmlns:cx1="http://schemas.microsoft.com/office/drawing/2015/9/8/chartex" xmlns:cx2="http://schemas.microsoft.com/office/drawing/2015/10/21/chartex" xmlns:cx3="http://schemas.microsoft.com/office/drawing/2016/5/9/chartex" xmlns:cx4="http://schemas.microsoft.com/office/drawing/2016/5/10/chartex" xmlns:cx5="http://schemas.microsoft.com/office/drawing/2016/5/11/chartex" xmlns:cx6="http://schemas.microsoft.com/office/drawing/2016/5/12/chartex" xmlns:cx7="http://schemas.microsoft.com/office/drawing/2016/5/13/chartex" xmlns:cx8="http://schemas.microsoft.com/office/drawing/2016/5/14/chartex" xmlns:mc="http://schemas.openxmlformats.org/markup-compatibility/2006" xmlns:aink="http://schemas.microsoft.com/office/drawing/2016/ink" xmlns:am3d="http://schemas.microsoft.com/office/drawing/2017/model3d" xmlns:o="urn:schemas-microsoft-com:office:office" xmlns:r="http://schemas.openxmlformats.org/officeDocument/2006/relationships" xmlns:m="http://schemas.openxmlformats.org/officeDocument/2006/math" xmlns:v="urn:schemas-microsoft-com:vml" xmlns:wp14="http://schemas.microsoft.com/office/word/2010/wordprocessingDrawing" xmlns:wp="http://schemas.openxmlformats.org/drawingml/2006/wordprocessingDrawing" xmlns:w10="urn:schemas-microsoft-com:office:word" xmlns:w="http://schemas.openxmlformats.org/wordprocessingml/2006/main" xmlns:w14="http://schemas.microsoft.com/office/word/2010/wordml" xmlns:w15="http://schemas.microsoft.com/office/word/2012/wordml" xmlns:w16cex="http://schemas.microsoft.com/office/word/2018/wordml/cex" xmlns:w16cid="http://schemas.microsoft.com/office/word/2016/wordml/cid" xmlns:w16="http://schemas.microsoft.com/office/word/2018/wordml" xmlns:w16sdtdh="http://schemas.microsoft.com/office/word/2020/wordml/sdtdatahash" xmlns:w16se="http://schemas.microsoft.com/office/word/2015/wordml/symex" xmlns:wpg="http://schemas.microsoft.com/office/word/2010/wordprocessingGroup" xmlns:wpi="http://schemas.microsoft.com/office/word/2010/wordprocessingInk" xmlns:wne="http://schemas.microsoft.com/office/word/2006/wordml" xmlns:wps="http://schemas.microsoft.com/office/word/2010/wordprocessingShape" mc:Ignorable="w14 w15 w16se w16cid w16 w16cex w16sdtdh wp14">
+<w:endnotes xmlns:wpc="http://schemas.microsoft.com/office/word/2010/wordprocessingCanvas" xmlns:cx="http://schemas.microsoft.com/office/drawing/2014/chartex" xmlns:cx1="http://schemas.microsoft.com/office/drawing/2015/9/8/chartex" xmlns:cx2="http://schemas.microsoft.com/office/drawing/2015/10/21/chartex" xmlns:cx3="http://schemas.microsoft.com/office/drawing/2016/5/9/chartex" xmlns:cx4="http://schemas.microsoft.com/office/drawing/2016/5/10/chartex" xmlns:cx5="http://schemas.microsoft.com/office/drawing/2016/5/11/chartex" xmlns:cx6="http://schemas.microsoft.com/office/drawing/2016/5/12/chartex" xmlns:cx7="http://schemas.microsoft.com/office/drawing/2016/5/13/chartex" xmlns:cx8="http://schemas.microsoft.com/office/drawing/2016/5/14/chartex" xmlns:mc="http://schemas.openxmlformats.org/markup-compatibility/2006" xmlns:aink="http://schemas.microsoft.com/office/drawing/2016/ink" xmlns:am3d="http://schemas.microsoft.com/office/drawing/2017/model3d" xmlns:o="urn:schemas-microsoft-com:office:office" xmlns:r="http://schemas.openxmlformats.org/officeDocument/2006/relationships" xmlns:m="http://schemas.openxmlformats.org/officeDocument/2006/math" xmlns:v="urn:schemas-microsoft-com:vml" xmlns:wp14="http://schemas.microsoft.com/office/word/2010/wordprocessingDrawing" xmlns:wp="http://schemas.openxmlformats.org/drawingml/2006/wordprocessingDrawing" xmlns:w10="urn:schemas-microsoft-com:office:word" xmlns:w="http://schemas.openxmlformats.org/wordprocessingml/2006/main" xmlns:w14="http://schemas.microsoft.com/office/word/2010/wordml" xmlns:w15="http://schemas.microsoft.com/office/word/2012/wordml" xmlns:w16cex="http://schemas.microsoft.com/office/word/2018/wordml/cex" xmlns:w16cid="http://schemas.microsoft.com/office/word/2016/wordml/cid" xmlns:w16="http://schemas.microsoft.com/office/word/2018/wordml" xmlns:w16se="http://schemas.microsoft.com/office/word/2015/wordml/symex" xmlns:wpg="http://schemas.microsoft.com/office/word/2010/wordprocessingGroup" xmlns:wpi="http://schemas.microsoft.com/office/word/2010/wordprocessingInk" xmlns:wne="http://schemas.microsoft.com/office/word/2006/wordml" xmlns:wps="http://schemas.microsoft.com/office/word/2010/wordprocessingShape" mc:Ignorable="w14 w15 w16se w16cid w16 w16cex wp14">
   <w:endnote w:type="separator" w:id="-1">
     <w:p>
       <w:r>
@@ -12284,7 +12568,7 @@
 </file>
 
 <file path=word/footer1.xml><?xml version="1.0" encoding="utf-8"?>
-<w:ftr xmlns:wpc="http://schemas.microsoft.com/office/word/2010/wordprocessingCanvas" xmlns:cx="http://schemas.microsoft.com/office/drawing/2014/chartex" xmlns:cx1="http://schemas.microsoft.com/office/drawing/2015/9/8/chartex" xmlns:cx2="http://schemas.microsoft.com/office/drawing/2015/10/21/chartex" xmlns:cx3="http://schemas.microsoft.com/office/drawing/2016/5/9/chartex" xmlns:cx4="http://schemas.microsoft.com/office/drawing/2016/5/10/chartex" xmlns:cx5="http://schemas.microsoft.com/office/drawing/2016/5/11/chartex" xmlns:cx6="http://schemas.microsoft.com/office/drawing/2016/5/12/chartex" xmlns:cx7="http://schemas.microsoft.com/office/drawing/2016/5/13/chartex" xmlns:cx8="http://schemas.microsoft.com/office/drawing/2016/5/14/chartex" xmlns:mc="http://schemas.openxmlformats.org/markup-compatibility/2006" xmlns:aink="http://schemas.microsoft.com/office/drawing/2016/ink" xmlns:am3d="http://schemas.microsoft.com/office/drawing/2017/model3d" xmlns:o="urn:schemas-microsoft-com:office:office" xmlns:r="http://schemas.openxmlformats.org/officeDocument/2006/relationships" xmlns:m="http://schemas.openxmlformats.org/officeDocument/2006/math" xmlns:v="urn:schemas-microsoft-com:vml" xmlns:wp14="http://schemas.microsoft.com/office/word/2010/wordprocessingDrawing" xmlns:wp="http://schemas.openxmlformats.org/drawingml/2006/wordprocessingDrawing" xmlns:w10="urn:schemas-microsoft-com:office:word" xmlns:w="http://schemas.openxmlformats.org/wordprocessingml/2006/main" xmlns:w14="http://schemas.microsoft.com/office/word/2010/wordml" xmlns:w15="http://schemas.microsoft.com/office/word/2012/wordml" xmlns:w16cex="http://schemas.microsoft.com/office/word/2018/wordml/cex" xmlns:w16cid="http://schemas.microsoft.com/office/word/2016/wordml/cid" xmlns:w16="http://schemas.microsoft.com/office/word/2018/wordml" xmlns:w16sdtdh="http://schemas.microsoft.com/office/word/2020/wordml/sdtdatahash" xmlns:w16se="http://schemas.microsoft.com/office/word/2015/wordml/symex" xmlns:wpg="http://schemas.microsoft.com/office/word/2010/wordprocessingGroup" xmlns:wpi="http://schemas.microsoft.com/office/word/2010/wordprocessingInk" xmlns:wne="http://schemas.microsoft.com/office/word/2006/wordml" xmlns:wps="http://schemas.microsoft.com/office/word/2010/wordprocessingShape" mc:Ignorable="w14 w15 w16se w16cid w16 w16cex w16sdtdh wp14">
+<w:ftr xmlns:wpc="http://schemas.microsoft.com/office/word/2010/wordprocessingCanvas" xmlns:cx="http://schemas.microsoft.com/office/drawing/2014/chartex" xmlns:cx1="http://schemas.microsoft.com/office/drawing/2015/9/8/chartex" xmlns:cx2="http://schemas.microsoft.com/office/drawing/2015/10/21/chartex" xmlns:cx3="http://schemas.microsoft.com/office/drawing/2016/5/9/chartex" xmlns:cx4="http://schemas.microsoft.com/office/drawing/2016/5/10/chartex" xmlns:cx5="http://schemas.microsoft.com/office/drawing/2016/5/11/chartex" xmlns:cx6="http://schemas.microsoft.com/office/drawing/2016/5/12/chartex" xmlns:cx7="http://schemas.microsoft.com/office/drawing/2016/5/13/chartex" xmlns:cx8="http://schemas.microsoft.com/office/drawing/2016/5/14/chartex" xmlns:mc="http://schemas.openxmlformats.org/markup-compatibility/2006" xmlns:aink="http://schemas.microsoft.com/office/drawing/2016/ink" xmlns:am3d="http://schemas.microsoft.com/office/drawing/2017/model3d" xmlns:o="urn:schemas-microsoft-com:office:office" xmlns:r="http://schemas.openxmlformats.org/officeDocument/2006/relationships" xmlns:m="http://schemas.openxmlformats.org/officeDocument/2006/math" xmlns:v="urn:schemas-microsoft-com:vml" xmlns:wp14="http://schemas.microsoft.com/office/word/2010/wordprocessingDrawing" xmlns:wp="http://schemas.openxmlformats.org/drawingml/2006/wordprocessingDrawing" xmlns:w10="urn:schemas-microsoft-com:office:word" xmlns:w="http://schemas.openxmlformats.org/wordprocessingml/2006/main" xmlns:w14="http://schemas.microsoft.com/office/word/2010/wordml" xmlns:w15="http://schemas.microsoft.com/office/word/2012/wordml" xmlns:w16cex="http://schemas.microsoft.com/office/word/2018/wordml/cex" xmlns:w16cid="http://schemas.microsoft.com/office/word/2016/wordml/cid" xmlns:w16="http://schemas.microsoft.com/office/word/2018/wordml" xmlns:w16se="http://schemas.microsoft.com/office/word/2015/wordml/symex" xmlns:wpg="http://schemas.microsoft.com/office/word/2010/wordprocessingGroup" xmlns:wpi="http://schemas.microsoft.com/office/word/2010/wordprocessingInk" xmlns:wne="http://schemas.microsoft.com/office/word/2006/wordml" xmlns:wps="http://schemas.microsoft.com/office/word/2010/wordprocessingShape" mc:Ignorable="w14 w15 w16se w16cid w16 w16cex wp14">
   <w:sdt>
     <w:sdtPr>
       <w:rPr>
@@ -12340,7 +12624,7 @@
 </file>
 
 <file path=word/footer2.xml><?xml version="1.0" encoding="utf-8"?>
-<w:ftr xmlns:wpc="http://schemas.microsoft.com/office/word/2010/wordprocessingCanvas" xmlns:cx="http://schemas.microsoft.com/office/drawing/2014/chartex" xmlns:cx1="http://schemas.microsoft.com/office/drawing/2015/9/8/chartex" xmlns:cx2="http://schemas.microsoft.com/office/drawing/2015/10/21/chartex" xmlns:cx3="http://schemas.microsoft.com/office/drawing/2016/5/9/chartex" xmlns:cx4="http://schemas.microsoft.com/office/drawing/2016/5/10/chartex" xmlns:cx5="http://schemas.microsoft.com/office/drawing/2016/5/11/chartex" xmlns:cx6="http://schemas.microsoft.com/office/drawing/2016/5/12/chartex" xmlns:cx7="http://schemas.microsoft.com/office/drawing/2016/5/13/chartex" xmlns:cx8="http://schemas.microsoft.com/office/drawing/2016/5/14/chartex" xmlns:mc="http://schemas.openxmlformats.org/markup-compatibility/2006" xmlns:aink="http://schemas.microsoft.com/office/drawing/2016/ink" xmlns:am3d="http://schemas.microsoft.com/office/drawing/2017/model3d" xmlns:o="urn:schemas-microsoft-com:office:office" xmlns:r="http://schemas.openxmlformats.org/officeDocument/2006/relationships" xmlns:m="http://schemas.openxmlformats.org/officeDocument/2006/math" xmlns:v="urn:schemas-microsoft-com:vml" xmlns:wp14="http://schemas.microsoft.com/office/word/2010/wordprocessingDrawing" xmlns:wp="http://schemas.openxmlformats.org/drawingml/2006/wordprocessingDrawing" xmlns:w10="urn:schemas-microsoft-com:office:word" xmlns:w="http://schemas.openxmlformats.org/wordprocessingml/2006/main" xmlns:w14="http://schemas.microsoft.com/office/word/2010/wordml" xmlns:w15="http://schemas.microsoft.com/office/word/2012/wordml" xmlns:w16cex="http://schemas.microsoft.com/office/word/2018/wordml/cex" xmlns:w16cid="http://schemas.microsoft.com/office/word/2016/wordml/cid" xmlns:w16="http://schemas.microsoft.com/office/word/2018/wordml" xmlns:w16sdtdh="http://schemas.microsoft.com/office/word/2020/wordml/sdtdatahash" xmlns:w16se="http://schemas.microsoft.com/office/word/2015/wordml/symex" xmlns:wpg="http://schemas.microsoft.com/office/word/2010/wordprocessingGroup" xmlns:wpi="http://schemas.microsoft.com/office/word/2010/wordprocessingInk" xmlns:wne="http://schemas.microsoft.com/office/word/2006/wordml" xmlns:wps="http://schemas.microsoft.com/office/word/2010/wordprocessingShape" mc:Ignorable="w14 w15 w16se w16cid w16 w16cex w16sdtdh wp14">
+<w:ftr xmlns:wpc="http://schemas.microsoft.com/office/word/2010/wordprocessingCanvas" xmlns:cx="http://schemas.microsoft.com/office/drawing/2014/chartex" xmlns:cx1="http://schemas.microsoft.com/office/drawing/2015/9/8/chartex" xmlns:cx2="http://schemas.microsoft.com/office/drawing/2015/10/21/chartex" xmlns:cx3="http://schemas.microsoft.com/office/drawing/2016/5/9/chartex" xmlns:cx4="http://schemas.microsoft.com/office/drawing/2016/5/10/chartex" xmlns:cx5="http://schemas.microsoft.com/office/drawing/2016/5/11/chartex" xmlns:cx6="http://schemas.microsoft.com/office/drawing/2016/5/12/chartex" xmlns:cx7="http://schemas.microsoft.com/office/drawing/2016/5/13/chartex" xmlns:cx8="http://schemas.microsoft.com/office/drawing/2016/5/14/chartex" xmlns:mc="http://schemas.openxmlformats.org/markup-compatibility/2006" xmlns:aink="http://schemas.microsoft.com/office/drawing/2016/ink" xmlns:am3d="http://schemas.microsoft.com/office/drawing/2017/model3d" xmlns:o="urn:schemas-microsoft-com:office:office" xmlns:r="http://schemas.openxmlformats.org/officeDocument/2006/relationships" xmlns:m="http://schemas.openxmlformats.org/officeDocument/2006/math" xmlns:v="urn:schemas-microsoft-com:vml" xmlns:wp14="http://schemas.microsoft.com/office/word/2010/wordprocessingDrawing" xmlns:wp="http://schemas.openxmlformats.org/drawingml/2006/wordprocessingDrawing" xmlns:w10="urn:schemas-microsoft-com:office:word" xmlns:w="http://schemas.openxmlformats.org/wordprocessingml/2006/main" xmlns:w14="http://schemas.microsoft.com/office/word/2010/wordml" xmlns:w15="http://schemas.microsoft.com/office/word/2012/wordml" xmlns:w16cex="http://schemas.microsoft.com/office/word/2018/wordml/cex" xmlns:w16cid="http://schemas.microsoft.com/office/word/2016/wordml/cid" xmlns:w16="http://schemas.microsoft.com/office/word/2018/wordml" xmlns:w16se="http://schemas.microsoft.com/office/word/2015/wordml/symex" xmlns:wpg="http://schemas.microsoft.com/office/word/2010/wordprocessingGroup" xmlns:wpi="http://schemas.microsoft.com/office/word/2010/wordprocessingInk" xmlns:wne="http://schemas.microsoft.com/office/word/2006/wordml" xmlns:wps="http://schemas.microsoft.com/office/word/2010/wordprocessingShape" mc:Ignorable="w14 w15 w16se w16cid w16 w16cex wp14">
   <w:sdt>
     <w:sdtPr>
       <w:rPr>
@@ -12409,7 +12693,7 @@
 </file>
 
 <file path=word/footnotes.xml><?xml version="1.0" encoding="utf-8"?>
-<w:footnotes xmlns:wpc="http://schemas.microsoft.com/office/word/2010/wordprocessingCanvas" xmlns:cx="http://schemas.microsoft.com/office/drawing/2014/chartex" xmlns:cx1="http://schemas.microsoft.com/office/drawing/2015/9/8/chartex" xmlns:cx2="http://schemas.microsoft.com/office/drawing/2015/10/21/chartex" xmlns:cx3="http://schemas.microsoft.com/office/drawing/2016/5/9/chartex" xmlns:cx4="http://schemas.microsoft.com/office/drawing/2016/5/10/chartex" xmlns:cx5="http://schemas.microsoft.com/office/drawing/2016/5/11/chartex" xmlns:cx6="http://schemas.microsoft.com/office/drawing/2016/5/12/chartex" xmlns:cx7="http://schemas.microsoft.com/office/drawing/2016/5/13/chartex" xmlns:cx8="http://schemas.microsoft.com/office/drawing/2016/5/14/chartex" xmlns:mc="http://schemas.openxmlformats.org/markup-compatibility/2006" xmlns:aink="http://schemas.microsoft.com/office/drawing/2016/ink" xmlns:am3d="http://schemas.microsoft.com/office/drawing/2017/model3d" xmlns:o="urn:schemas-microsoft-com:office:office" xmlns:r="http://schemas.openxmlformats.org/officeDocument/2006/relationships" xmlns:m="http://schemas.openxmlformats.org/officeDocument/2006/math" xmlns:v="urn:schemas-microsoft-com:vml" xmlns:wp14="http://schemas.microsoft.com/office/word/2010/wordprocessingDrawing" xmlns:wp="http://schemas.openxmlformats.org/drawingml/2006/wordprocessingDrawing" xmlns:w10="urn:schemas-microsoft-com:office:word" xmlns:w="http://schemas.openxmlformats.org/wordprocessingml/2006/main" xmlns:w14="http://schemas.microsoft.com/office/word/2010/wordml" xmlns:w15="http://schemas.microsoft.com/office/word/2012/wordml" xmlns:w16cex="http://schemas.microsoft.com/office/word/2018/wordml/cex" xmlns:w16cid="http://schemas.microsoft.com/office/word/2016/wordml/cid" xmlns:w16="http://schemas.microsoft.com/office/word/2018/wordml" xmlns:w16sdtdh="http://schemas.microsoft.com/office/word/2020/wordml/sdtdatahash" xmlns:w16se="http://schemas.microsoft.com/office/word/2015/wordml/symex" xmlns:wpg="http://schemas.microsoft.com/office/word/2010/wordprocessingGroup" xmlns:wpi="http://schemas.microsoft.com/office/word/2010/wordprocessingInk" xmlns:wne="http://schemas.microsoft.com/office/word/2006/wordml" xmlns:wps="http://schemas.microsoft.com/office/word/2010/wordprocessingShape" mc:Ignorable="w14 w15 w16se w16cid w16 w16cex w16sdtdh wp14">
+<w:footnotes xmlns:wpc="http://schemas.microsoft.com/office/word/2010/wordprocessingCanvas" xmlns:cx="http://schemas.microsoft.com/office/drawing/2014/chartex" xmlns:cx1="http://schemas.microsoft.com/office/drawing/2015/9/8/chartex" xmlns:cx2="http://schemas.microsoft.com/office/drawing/2015/10/21/chartex" xmlns:cx3="http://schemas.microsoft.com/office/drawing/2016/5/9/chartex" xmlns:cx4="http://schemas.microsoft.com/office/drawing/2016/5/10/chartex" xmlns:cx5="http://schemas.microsoft.com/office/drawing/2016/5/11/chartex" xmlns:cx6="http://schemas.microsoft.com/office/drawing/2016/5/12/chartex" xmlns:cx7="http://schemas.microsoft.com/office/drawing/2016/5/13/chartex" xmlns:cx8="http://schemas.microsoft.com/office/drawing/2016/5/14/chartex" xmlns:mc="http://schemas.openxmlformats.org/markup-compatibility/2006" xmlns:aink="http://schemas.microsoft.com/office/drawing/2016/ink" xmlns:am3d="http://schemas.microsoft.com/office/drawing/2017/model3d" xmlns:o="urn:schemas-microsoft-com:office:office" xmlns:r="http://schemas.openxmlformats.org/officeDocument/2006/relationships" xmlns:m="http://schemas.openxmlformats.org/officeDocument/2006/math" xmlns:v="urn:schemas-microsoft-com:vml" xmlns:wp14="http://schemas.microsoft.com/office/word/2010/wordprocessingDrawing" xmlns:wp="http://schemas.openxmlformats.org/drawingml/2006/wordprocessingDrawing" xmlns:w10="urn:schemas-microsoft-com:office:word" xmlns:w="http://schemas.openxmlformats.org/wordprocessingml/2006/main" xmlns:w14="http://schemas.microsoft.com/office/word/2010/wordml" xmlns:w15="http://schemas.microsoft.com/office/word/2012/wordml" xmlns:w16cex="http://schemas.microsoft.com/office/word/2018/wordml/cex" xmlns:w16cid="http://schemas.microsoft.com/office/word/2016/wordml/cid" xmlns:w16="http://schemas.microsoft.com/office/word/2018/wordml" xmlns:w16se="http://schemas.microsoft.com/office/word/2015/wordml/symex" xmlns:wpg="http://schemas.microsoft.com/office/word/2010/wordprocessingGroup" xmlns:wpi="http://schemas.microsoft.com/office/word/2010/wordprocessingInk" xmlns:wne="http://schemas.microsoft.com/office/word/2006/wordml" xmlns:wps="http://schemas.microsoft.com/office/word/2010/wordprocessingShape" mc:Ignorable="w14 w15 w16se w16cid w16 w16cex wp14">
   <w:footnote w:type="separator" w:id="-1">
     <w:p>
       <w:r>
@@ -12428,7 +12712,7 @@
 </file>
 
 <file path=word/header1.xml><?xml version="1.0" encoding="utf-8"?>
-<w:hdr xmlns:wpc="http://schemas.microsoft.com/office/word/2010/wordprocessingCanvas" xmlns:cx="http://schemas.microsoft.com/office/drawing/2014/chartex" xmlns:cx1="http://schemas.microsoft.com/office/drawing/2015/9/8/chartex" xmlns:cx2="http://schemas.microsoft.com/office/drawing/2015/10/21/chartex" xmlns:cx3="http://schemas.microsoft.com/office/drawing/2016/5/9/chartex" xmlns:cx4="http://schemas.microsoft.com/office/drawing/2016/5/10/chartex" xmlns:cx5="http://schemas.microsoft.com/office/drawing/2016/5/11/chartex" xmlns:cx6="http://schemas.microsoft.com/office/drawing/2016/5/12/chartex" xmlns:cx7="http://schemas.microsoft.com/office/drawing/2016/5/13/chartex" xmlns:cx8="http://schemas.microsoft.com/office/drawing/2016/5/14/chartex" xmlns:mc="http://schemas.openxmlformats.org/markup-compatibility/2006" xmlns:aink="http://schemas.microsoft.com/office/drawing/2016/ink" xmlns:am3d="http://schemas.microsoft.com/office/drawing/2017/model3d" xmlns:o="urn:schemas-microsoft-com:office:office" xmlns:r="http://schemas.openxmlformats.org/officeDocument/2006/relationships" xmlns:m="http://schemas.openxmlformats.org/officeDocument/2006/math" xmlns:v="urn:schemas-microsoft-com:vml" xmlns:wp14="http://schemas.microsoft.com/office/word/2010/wordprocessingDrawing" xmlns:wp="http://schemas.openxmlformats.org/drawingml/2006/wordprocessingDrawing" xmlns:w10="urn:schemas-microsoft-com:office:word" xmlns:w="http://schemas.openxmlformats.org/wordprocessingml/2006/main" xmlns:w14="http://schemas.microsoft.com/office/word/2010/wordml" xmlns:w15="http://schemas.microsoft.com/office/word/2012/wordml" xmlns:w16cex="http://schemas.microsoft.com/office/word/2018/wordml/cex" xmlns:w16cid="http://schemas.microsoft.com/office/word/2016/wordml/cid" xmlns:w16="http://schemas.microsoft.com/office/word/2018/wordml" xmlns:w16sdtdh="http://schemas.microsoft.com/office/word/2020/wordml/sdtdatahash" xmlns:w16se="http://schemas.microsoft.com/office/word/2015/wordml/symex" xmlns:wpg="http://schemas.microsoft.com/office/word/2010/wordprocessingGroup" xmlns:wpi="http://schemas.microsoft.com/office/word/2010/wordprocessingInk" xmlns:wne="http://schemas.microsoft.com/office/word/2006/wordml" xmlns:wps="http://schemas.microsoft.com/office/word/2010/wordprocessingShape" mc:Ignorable="w14 w15 w16se w16cid w16 w16cex w16sdtdh wp14">
+<w:hdr xmlns:wpc="http://schemas.microsoft.com/office/word/2010/wordprocessingCanvas" xmlns:cx="http://schemas.microsoft.com/office/drawing/2014/chartex" xmlns:cx1="http://schemas.microsoft.com/office/drawing/2015/9/8/chartex" xmlns:cx2="http://schemas.microsoft.com/office/drawing/2015/10/21/chartex" xmlns:cx3="http://schemas.microsoft.com/office/drawing/2016/5/9/chartex" xmlns:cx4="http://schemas.microsoft.com/office/drawing/2016/5/10/chartex" xmlns:cx5="http://schemas.microsoft.com/office/drawing/2016/5/11/chartex" xmlns:cx6="http://schemas.microsoft.com/office/drawing/2016/5/12/chartex" xmlns:cx7="http://schemas.microsoft.com/office/drawing/2016/5/13/chartex" xmlns:cx8="http://schemas.microsoft.com/office/drawing/2016/5/14/chartex" xmlns:mc="http://schemas.openxmlformats.org/markup-compatibility/2006" xmlns:aink="http://schemas.microsoft.com/office/drawing/2016/ink" xmlns:am3d="http://schemas.microsoft.com/office/drawing/2017/model3d" xmlns:o="urn:schemas-microsoft-com:office:office" xmlns:r="http://schemas.openxmlformats.org/officeDocument/2006/relationships" xmlns:m="http://schemas.openxmlformats.org/officeDocument/2006/math" xmlns:v="urn:schemas-microsoft-com:vml" xmlns:wp14="http://schemas.microsoft.com/office/word/2010/wordprocessingDrawing" xmlns:wp="http://schemas.openxmlformats.org/drawingml/2006/wordprocessingDrawing" xmlns:w10="urn:schemas-microsoft-com:office:word" xmlns:w="http://schemas.openxmlformats.org/wordprocessingml/2006/main" xmlns:w14="http://schemas.microsoft.com/office/word/2010/wordml" xmlns:w15="http://schemas.microsoft.com/office/word/2012/wordml" xmlns:w16cex="http://schemas.microsoft.com/office/word/2018/wordml/cex" xmlns:w16cid="http://schemas.microsoft.com/office/word/2016/wordml/cid" xmlns:w16="http://schemas.microsoft.com/office/word/2018/wordml" xmlns:w16se="http://schemas.microsoft.com/office/word/2015/wordml/symex" xmlns:wpg="http://schemas.microsoft.com/office/word/2010/wordprocessingGroup" xmlns:wpi="http://schemas.microsoft.com/office/word/2010/wordprocessingInk" xmlns:wne="http://schemas.microsoft.com/office/word/2006/wordml" xmlns:wps="http://schemas.microsoft.com/office/word/2010/wordprocessingShape" mc:Ignorable="w14 w15 w16se w16cid w16 w16cex wp14">
   <w:p>
     <w:pPr>
       <w:pStyle w:val="Header"/>
@@ -12456,7 +12740,7 @@
 </file>
 
 <file path=word/numbering.xml><?xml version="1.0" encoding="utf-8"?>
-<w:numbering xmlns:wpc="http://schemas.microsoft.com/office/word/2010/wordprocessingCanvas" xmlns:cx="http://schemas.microsoft.com/office/drawing/2014/chartex" xmlns:cx1="http://schemas.microsoft.com/office/drawing/2015/9/8/chartex" xmlns:cx2="http://schemas.microsoft.com/office/drawing/2015/10/21/chartex" xmlns:cx3="http://schemas.microsoft.com/office/drawing/2016/5/9/chartex" xmlns:cx4="http://schemas.microsoft.com/office/drawing/2016/5/10/chartex" xmlns:cx5="http://schemas.microsoft.com/office/drawing/2016/5/11/chartex" xmlns:cx6="http://schemas.microsoft.com/office/drawing/2016/5/12/chartex" xmlns:cx7="http://schemas.microsoft.com/office/drawing/2016/5/13/chartex" xmlns:cx8="http://schemas.microsoft.com/office/drawing/2016/5/14/chartex" xmlns:mc="http://schemas.openxmlformats.org/markup-compatibility/2006" xmlns:aink="http://schemas.microsoft.com/office/drawing/2016/ink" xmlns:am3d="http://schemas.microsoft.com/office/drawing/2017/model3d" xmlns:o="urn:schemas-microsoft-com:office:office" xmlns:r="http://schemas.openxmlformats.org/officeDocument/2006/relationships" xmlns:m="http://schemas.openxmlformats.org/officeDocument/2006/math" xmlns:v="urn:schemas-microsoft-com:vml" xmlns:wp14="http://schemas.microsoft.com/office/word/2010/wordprocessingDrawing" xmlns:wp="http://schemas.openxmlformats.org/drawingml/2006/wordprocessingDrawing" xmlns:w10="urn:schemas-microsoft-com:office:word" xmlns:w="http://schemas.openxmlformats.org/wordprocessingml/2006/main" xmlns:w14="http://schemas.microsoft.com/office/word/2010/wordml" xmlns:w15="http://schemas.microsoft.com/office/word/2012/wordml" xmlns:w16cex="http://schemas.microsoft.com/office/word/2018/wordml/cex" xmlns:w16cid="http://schemas.microsoft.com/office/word/2016/wordml/cid" xmlns:w16="http://schemas.microsoft.com/office/word/2018/wordml" xmlns:w16sdtdh="http://schemas.microsoft.com/office/word/2020/wordml/sdtdatahash" xmlns:w16se="http://schemas.microsoft.com/office/word/2015/wordml/symex" xmlns:wpg="http://schemas.microsoft.com/office/word/2010/wordprocessingGroup" xmlns:wpi="http://schemas.microsoft.com/office/word/2010/wordprocessingInk" xmlns:wne="http://schemas.microsoft.com/office/word/2006/wordml" xmlns:wps="http://schemas.microsoft.com/office/word/2010/wordprocessingShape" mc:Ignorable="w14 w15 w16se w16cid w16 w16cex w16sdtdh wp14">
+<w:numbering xmlns:wpc="http://schemas.microsoft.com/office/word/2010/wordprocessingCanvas" xmlns:cx="http://schemas.microsoft.com/office/drawing/2014/chartex" xmlns:cx1="http://schemas.microsoft.com/office/drawing/2015/9/8/chartex" xmlns:cx2="http://schemas.microsoft.com/office/drawing/2015/10/21/chartex" xmlns:cx3="http://schemas.microsoft.com/office/drawing/2016/5/9/chartex" xmlns:cx4="http://schemas.microsoft.com/office/drawing/2016/5/10/chartex" xmlns:cx5="http://schemas.microsoft.com/office/drawing/2016/5/11/chartex" xmlns:cx6="http://schemas.microsoft.com/office/drawing/2016/5/12/chartex" xmlns:cx7="http://schemas.microsoft.com/office/drawing/2016/5/13/chartex" xmlns:cx8="http://schemas.microsoft.com/office/drawing/2016/5/14/chartex" xmlns:mc="http://schemas.openxmlformats.org/markup-compatibility/2006" xmlns:aink="http://schemas.microsoft.com/office/drawing/2016/ink" xmlns:am3d="http://schemas.microsoft.com/office/drawing/2017/model3d" xmlns:o="urn:schemas-microsoft-com:office:office" xmlns:r="http://schemas.openxmlformats.org/officeDocument/2006/relationships" xmlns:m="http://schemas.openxmlformats.org/officeDocument/2006/math" xmlns:v="urn:schemas-microsoft-com:vml" xmlns:wp14="http://schemas.microsoft.com/office/word/2010/wordprocessingDrawing" xmlns:wp="http://schemas.openxmlformats.org/drawingml/2006/wordprocessingDrawing" xmlns:w10="urn:schemas-microsoft-com:office:word" xmlns:w="http://schemas.openxmlformats.org/wordprocessingml/2006/main" xmlns:w14="http://schemas.microsoft.com/office/word/2010/wordml" xmlns:w15="http://schemas.microsoft.com/office/word/2012/wordml" xmlns:w16cex="http://schemas.microsoft.com/office/word/2018/wordml/cex" xmlns:w16cid="http://schemas.microsoft.com/office/word/2016/wordml/cid" xmlns:w16="http://schemas.microsoft.com/office/word/2018/wordml" xmlns:w16se="http://schemas.microsoft.com/office/word/2015/wordml/symex" xmlns:wpg="http://schemas.microsoft.com/office/word/2010/wordprocessingGroup" xmlns:wpi="http://schemas.microsoft.com/office/word/2010/wordprocessingInk" xmlns:wne="http://schemas.microsoft.com/office/word/2006/wordml" xmlns:wps="http://schemas.microsoft.com/office/word/2010/wordprocessingShape" mc:Ignorable="w14 w15 w16se w16cid w16 w16cex wp14">
   <w:abstractNum w:abstractNumId="0" w15:restartNumberingAfterBreak="0">
     <w:nsid w:val="0C53110D"/>
     <w:multiLevelType w:val="hybridMultilevel"/>
@@ -13173,7 +13457,7 @@
 </file>
 
 <file path=word/styles.xml><?xml version="1.0" encoding="utf-8"?>
-<w:styles xmlns:mc="http://schemas.openxmlformats.org/markup-compatibility/2006" xmlns:r="http://schemas.openxmlformats.org/officeDocument/2006/relationships" xmlns:w="http://schemas.openxmlformats.org/wordprocessingml/2006/main" xmlns:w14="http://schemas.microsoft.com/office/word/2010/wordml" xmlns:w15="http://schemas.microsoft.com/office/word/2012/wordml" xmlns:w16cex="http://schemas.microsoft.com/office/word/2018/wordml/cex" xmlns:w16cid="http://schemas.microsoft.com/office/word/2016/wordml/cid" xmlns:w16="http://schemas.microsoft.com/office/word/2018/wordml" xmlns:w16sdtdh="http://schemas.microsoft.com/office/word/2020/wordml/sdtdatahash" xmlns:w16se="http://schemas.microsoft.com/office/word/2015/wordml/symex" mc:Ignorable="w14 w15 w16se w16cid w16 w16cex w16sdtdh">
+<w:styles xmlns:mc="http://schemas.openxmlformats.org/markup-compatibility/2006" xmlns:r="http://schemas.openxmlformats.org/officeDocument/2006/relationships" xmlns:w="http://schemas.openxmlformats.org/wordprocessingml/2006/main" xmlns:w14="http://schemas.microsoft.com/office/word/2010/wordml" xmlns:w15="http://schemas.microsoft.com/office/word/2012/wordml" xmlns:w16cex="http://schemas.microsoft.com/office/word/2018/wordml/cex" xmlns:w16cid="http://schemas.microsoft.com/office/word/2016/wordml/cid" xmlns:w16="http://schemas.microsoft.com/office/word/2018/wordml" xmlns:w16se="http://schemas.microsoft.com/office/word/2015/wordml/symex" mc:Ignorable="w14 w15 w16se w16cid w16 w16cex">
   <w:docDefaults>
     <w:rPrDefault>
       <w:rPr>
@@ -13775,14 +14059,13 @@
     <w:rPr>
       <w:rFonts w:ascii="Times New Roman" w:hAnsi="Times New Roman" w:cs="Times New Roman"/>
       <w:color w:val="000000"/>
-      <w:lang w:val="en-AE"/>
     </w:rPr>
   </w:style>
 </w:styles>
 </file>
 
 <file path=word/glossary/document.xml><?xml version="1.0" encoding="utf-8"?>
-<w:glossaryDocument xmlns:wpc="http://schemas.microsoft.com/office/word/2010/wordprocessingCanvas" xmlns:cx="http://schemas.microsoft.com/office/drawing/2014/chartex" xmlns:cx1="http://schemas.microsoft.com/office/drawing/2015/9/8/chartex" xmlns:cx2="http://schemas.microsoft.com/office/drawing/2015/10/21/chartex" xmlns:cx3="http://schemas.microsoft.com/office/drawing/2016/5/9/chartex" xmlns:cx4="http://schemas.microsoft.com/office/drawing/2016/5/10/chartex" xmlns:cx5="http://schemas.microsoft.com/office/drawing/2016/5/11/chartex" xmlns:cx6="http://schemas.microsoft.com/office/drawing/2016/5/12/chartex" xmlns:cx7="http://schemas.microsoft.com/office/drawing/2016/5/13/chartex" xmlns:cx8="http://schemas.microsoft.com/office/drawing/2016/5/14/chartex" xmlns:mc="http://schemas.openxmlformats.org/markup-compatibility/2006" xmlns:aink="http://schemas.microsoft.com/office/drawing/2016/ink" xmlns:am3d="http://schemas.microsoft.com/office/drawing/2017/model3d" xmlns:o="urn:schemas-microsoft-com:office:office" xmlns:r="http://schemas.openxmlformats.org/officeDocument/2006/relationships" xmlns:m="http://schemas.openxmlformats.org/officeDocument/2006/math" xmlns:v="urn:schemas-microsoft-com:vml" xmlns:wp14="http://schemas.microsoft.com/office/word/2010/wordprocessingDrawing" xmlns:wp="http://schemas.openxmlformats.org/drawingml/2006/wordprocessingDrawing" xmlns:w10="urn:schemas-microsoft-com:office:word" xmlns:w="http://schemas.openxmlformats.org/wordprocessingml/2006/main" xmlns:w14="http://schemas.microsoft.com/office/word/2010/wordml" xmlns:w15="http://schemas.microsoft.com/office/word/2012/wordml" xmlns:w16cex="http://schemas.microsoft.com/office/word/2018/wordml/cex" xmlns:w16cid="http://schemas.microsoft.com/office/word/2016/wordml/cid" xmlns:w16="http://schemas.microsoft.com/office/word/2018/wordml" xmlns:w16sdtdh="http://schemas.microsoft.com/office/word/2020/wordml/sdtdatahash" xmlns:w16se="http://schemas.microsoft.com/office/word/2015/wordml/symex" xmlns:wpg="http://schemas.microsoft.com/office/word/2010/wordprocessingGroup" xmlns:wpi="http://schemas.microsoft.com/office/word/2010/wordprocessingInk" xmlns:wne="http://schemas.microsoft.com/office/word/2006/wordml" xmlns:wps="http://schemas.microsoft.com/office/word/2010/wordprocessingShape" mc:Ignorable="w14 w15 w16se w16cid w16 w16cex w16sdtdh wp14">
+<w:glossaryDocument xmlns:wpc="http://schemas.microsoft.com/office/word/2010/wordprocessingCanvas" xmlns:cx="http://schemas.microsoft.com/office/drawing/2014/chartex" xmlns:cx1="http://schemas.microsoft.com/office/drawing/2015/9/8/chartex" xmlns:cx2="http://schemas.microsoft.com/office/drawing/2015/10/21/chartex" xmlns:cx3="http://schemas.microsoft.com/office/drawing/2016/5/9/chartex" xmlns:cx4="http://schemas.microsoft.com/office/drawing/2016/5/10/chartex" xmlns:cx5="http://schemas.microsoft.com/office/drawing/2016/5/11/chartex" xmlns:cx6="http://schemas.microsoft.com/office/drawing/2016/5/12/chartex" xmlns:cx7="http://schemas.microsoft.com/office/drawing/2016/5/13/chartex" xmlns:cx8="http://schemas.microsoft.com/office/drawing/2016/5/14/chartex" xmlns:mc="http://schemas.openxmlformats.org/markup-compatibility/2006" xmlns:aink="http://schemas.microsoft.com/office/drawing/2016/ink" xmlns:am3d="http://schemas.microsoft.com/office/drawing/2017/model3d" xmlns:o="urn:schemas-microsoft-com:office:office" xmlns:r="http://schemas.openxmlformats.org/officeDocument/2006/relationships" xmlns:m="http://schemas.openxmlformats.org/officeDocument/2006/math" xmlns:v="urn:schemas-microsoft-com:vml" xmlns:wp14="http://schemas.microsoft.com/office/word/2010/wordprocessingDrawing" xmlns:wp="http://schemas.openxmlformats.org/drawingml/2006/wordprocessingDrawing" xmlns:w10="urn:schemas-microsoft-com:office:word" xmlns:w="http://schemas.openxmlformats.org/wordprocessingml/2006/main" xmlns:w14="http://schemas.microsoft.com/office/word/2010/wordml" xmlns:w15="http://schemas.microsoft.com/office/word/2012/wordml" xmlns:w16cex="http://schemas.microsoft.com/office/word/2018/wordml/cex" xmlns:w16cid="http://schemas.microsoft.com/office/word/2016/wordml/cid" xmlns:w16="http://schemas.microsoft.com/office/word/2018/wordml" xmlns:w16se="http://schemas.microsoft.com/office/word/2015/wordml/symex" xmlns:wpg="http://schemas.microsoft.com/office/word/2010/wordprocessingGroup" xmlns:wpi="http://schemas.microsoft.com/office/word/2010/wordprocessingInk" xmlns:wne="http://schemas.microsoft.com/office/word/2006/wordml" xmlns:wps="http://schemas.microsoft.com/office/word/2010/wordprocessingShape" mc:Ignorable="w14 w15 w16se w16cid w16 w16cex wp14">
   <w:docParts>
     <w:docPart>
       <w:docPartPr>
@@ -13852,7 +14135,7 @@
 </file>
 
 <file path=word/glossary/fontTable.xml><?xml version="1.0" encoding="utf-8"?>
-<w:fonts xmlns:mc="http://schemas.openxmlformats.org/markup-compatibility/2006" xmlns:r="http://schemas.openxmlformats.org/officeDocument/2006/relationships" xmlns:w="http://schemas.openxmlformats.org/wordprocessingml/2006/main" xmlns:w14="http://schemas.microsoft.com/office/word/2010/wordml" xmlns:w15="http://schemas.microsoft.com/office/word/2012/wordml" xmlns:w16cex="http://schemas.microsoft.com/office/word/2018/wordml/cex" xmlns:w16cid="http://schemas.microsoft.com/office/word/2016/wordml/cid" xmlns:w16="http://schemas.microsoft.com/office/word/2018/wordml" xmlns:w16sdtdh="http://schemas.microsoft.com/office/word/2020/wordml/sdtdatahash" xmlns:w16se="http://schemas.microsoft.com/office/word/2015/wordml/symex" mc:Ignorable="w14 w15 w16se w16cid w16 w16cex w16sdtdh">
+<w:fonts xmlns:mc="http://schemas.openxmlformats.org/markup-compatibility/2006" xmlns:r="http://schemas.openxmlformats.org/officeDocument/2006/relationships" xmlns:w="http://schemas.openxmlformats.org/wordprocessingml/2006/main" xmlns:w14="http://schemas.microsoft.com/office/word/2010/wordml" xmlns:w15="http://schemas.microsoft.com/office/word/2012/wordml" xmlns:w16cex="http://schemas.microsoft.com/office/word/2018/wordml/cex" xmlns:w16cid="http://schemas.microsoft.com/office/word/2016/wordml/cid" xmlns:w16="http://schemas.microsoft.com/office/word/2018/wordml" xmlns:w16se="http://schemas.microsoft.com/office/word/2015/wordml/symex" mc:Ignorable="w14 w15 w16se w16cid w16 w16cex">
   <w:font w:name="Times New Roman">
     <w:panose1 w:val="02020603050405020304"/>
     <w:charset w:val="00"/>
@@ -13863,9 +14146,9 @@
   <w:font w:name="Symbol">
     <w:panose1 w:val="05050102010706020507"/>
     <w:charset w:val="02"/>
-    <w:family w:val="roman"/>
+    <w:family w:val="decorative"/>
     <w:pitch w:val="variable"/>
-    <w:sig w:usb0="00000000" w:usb1="10000000" w:usb2="00000000" w:usb3="00000000" w:csb0="80000000" w:csb1="00000000"/>
+    <w:sig w:usb0="00000003" w:usb1="10000000" w:usb2="00000000" w:usb3="00000000" w:csb0="80000001" w:csb1="00000000"/>
   </w:font>
   <w:font w:name="Courier New">
     <w:panose1 w:val="02070309020205020404"/>
@@ -13876,34 +14159,33 @@
   </w:font>
   <w:font w:name="Wingdings">
     <w:panose1 w:val="05000000000000000000"/>
-    <w:charset w:val="02"/>
-    <w:family w:val="auto"/>
+    <w:charset w:val="4D"/>
+    <w:family w:val="decorative"/>
     <w:pitch w:val="variable"/>
-    <w:sig w:usb0="00000000" w:usb1="10000000" w:usb2="00000000" w:usb3="00000000" w:csb0="80000000" w:csb1="00000000"/>
+    <w:sig w:usb0="00000003" w:usb1="00000000" w:usb2="00000000" w:usb3="00000000" w:csb0="80000001" w:csb1="00000000"/>
   </w:font>
   <w:font w:name="Calibri">
     <w:panose1 w:val="020F0502020204030204"/>
     <w:charset w:val="00"/>
     <w:family w:val="swiss"/>
     <w:pitch w:val="variable"/>
-    <w:sig w:usb0="E4002EFF" w:usb1="C000247B" w:usb2="00000009" w:usb3="00000000" w:csb0="000001FF" w:csb1="00000000"/>
+    <w:sig w:usb0="E0002AFF" w:usb1="C000247B" w:usb2="00000009" w:usb3="00000000" w:csb0="000001FF" w:csb1="00000000"/>
   </w:font>
   <w:font w:name="Arial">
     <w:panose1 w:val="020B0604020202020204"/>
     <w:charset w:val="00"/>
     <w:family w:val="swiss"/>
     <w:pitch w:val="variable"/>
-    <w:sig w:usb0="E0002EFF" w:usb1="C000785B" w:usb2="00000009" w:usb3="00000000" w:csb0="000001FF" w:csb1="00000000"/>
+    <w:sig w:usb0="E0002AFF" w:usb1="C0007843" w:usb2="00000009" w:usb3="00000000" w:csb0="000001FF" w:csb1="00000000"/>
   </w:font>
   <w:font w:name="Calibri Light">
     <w:panose1 w:val="020F0302020204030204"/>
     <w:charset w:val="00"/>
     <w:family w:val="swiss"/>
     <w:pitch w:val="variable"/>
-    <w:sig w:usb0="E4002EFF" w:usb1="C000247B" w:usb2="00000009" w:usb3="00000000" w:csb0="000001FF" w:csb1="00000000"/>
+    <w:sig w:usb0="E0002AFF" w:usb1="C000247B" w:usb2="00000009" w:usb3="00000000" w:csb0="000001FF" w:csb1="00000000"/>
   </w:font>
   <w:font w:name="Yu Gothic Light">
-    <w:altName w:val="游ゴシック Light"/>
     <w:panose1 w:val="020B0300000000000000"/>
     <w:charset w:val="80"/>
     <w:family w:val="swiss"/>
@@ -13911,7 +14193,7 @@
     <w:sig w:usb0="E00002FF" w:usb1="2AC7FDFF" w:usb2="00000016" w:usb3="00000000" w:csb0="0002009F" w:csb1="00000000"/>
   </w:font>
   <w:font w:name="Yu Mincho">
-    <w:altName w:val="游明朝"/>
+    <w:panose1 w:val="02020400000000000000"/>
     <w:charset w:val="80"/>
     <w:family w:val="roman"/>
     <w:pitch w:val="variable"/>
@@ -13928,7 +14210,7 @@
 </file>
 
 <file path=word/glossary/settings.xml><?xml version="1.0" encoding="utf-8"?>
-<w:settings xmlns:mc="http://schemas.openxmlformats.org/markup-compatibility/2006" xmlns:o="urn:schemas-microsoft-com:office:office" xmlns:r="http://schemas.openxmlformats.org/officeDocument/2006/relationships" xmlns:m="http://schemas.openxmlformats.org/officeDocument/2006/math" xmlns:v="urn:schemas-microsoft-com:vml" xmlns:w10="urn:schemas-microsoft-com:office:word" xmlns:w="http://schemas.openxmlformats.org/wordprocessingml/2006/main" xmlns:w14="http://schemas.microsoft.com/office/word/2010/wordml" xmlns:w15="http://schemas.microsoft.com/office/word/2012/wordml" xmlns:w16cex="http://schemas.microsoft.com/office/word/2018/wordml/cex" xmlns:w16cid="http://schemas.microsoft.com/office/word/2016/wordml/cid" xmlns:w16="http://schemas.microsoft.com/office/word/2018/wordml" xmlns:w16sdtdh="http://schemas.microsoft.com/office/word/2020/wordml/sdtdatahash" xmlns:w16se="http://schemas.microsoft.com/office/word/2015/wordml/symex" xmlns:sl="http://schemas.openxmlformats.org/schemaLibrary/2006/main" mc:Ignorable="w14 w15 w16se w16cid w16 w16cex w16sdtdh">
+<w:settings xmlns:mc="http://schemas.openxmlformats.org/markup-compatibility/2006" xmlns:o="urn:schemas-microsoft-com:office:office" xmlns:r="http://schemas.openxmlformats.org/officeDocument/2006/relationships" xmlns:m="http://schemas.openxmlformats.org/officeDocument/2006/math" xmlns:v="urn:schemas-microsoft-com:vml" xmlns:w10="urn:schemas-microsoft-com:office:word" xmlns:w="http://schemas.openxmlformats.org/wordprocessingml/2006/main" xmlns:w14="http://schemas.microsoft.com/office/word/2010/wordml" xmlns:w15="http://schemas.microsoft.com/office/word/2012/wordml" xmlns:w16cex="http://schemas.microsoft.com/office/word/2018/wordml/cex" xmlns:w16cid="http://schemas.microsoft.com/office/word/2016/wordml/cid" xmlns:w16="http://schemas.microsoft.com/office/word/2018/wordml" xmlns:w16se="http://schemas.microsoft.com/office/word/2015/wordml/symex" xmlns:sl="http://schemas.openxmlformats.org/schemaLibrary/2006/main" mc:Ignorable="w14 w15 w16se w16cid w16 w16cex">
   <w:view w:val="normal"/>
   <w:defaultTabStop w:val="720"/>
   <w:characterSpacingControl w:val="doNotCompress"/>
@@ -13946,6 +14228,8 @@
     <w:rsid w:val="000A058E"/>
     <w:rsid w:val="002D1750"/>
     <w:rsid w:val="004804B6"/>
+    <w:rsid w:val="007D1B25"/>
+    <w:rsid w:val="00CA1DB9"/>
     <w:rsid w:val="00EA1736"/>
   </w:rsids>
   <m:mathPr>
@@ -13961,7 +14245,7 @@
     <m:intLim m:val="subSup"/>
     <m:naryLim m:val="undOvr"/>
   </m:mathPr>
-  <w:themeFontLang w:val="en-GB" w:eastAsia="ja-JP"/>
+  <w:themeFontLang w:val="en-GB" w:eastAsia="ja-JP" w:bidi="ar-SA"/>
   <w:clrSchemeMapping w:bg1="light1" w:t1="dark1" w:bg2="light2" w:t2="dark2" w:accent1="accent1" w:accent2="accent2" w:accent3="accent3" w:accent4="accent4" w:accent5="accent5" w:accent6="accent6" w:hyperlink="hyperlink" w:followedHyperlink="followedHyperlink"/>
   <w:decimalSymbol w:val="."/>
   <w:listSeparator w:val=","/>
@@ -13970,7 +14254,7 @@
 </file>
 
 <file path=word/glossary/styles.xml><?xml version="1.0" encoding="utf-8"?>
-<w:styles xmlns:mc="http://schemas.openxmlformats.org/markup-compatibility/2006" xmlns:r="http://schemas.openxmlformats.org/officeDocument/2006/relationships" xmlns:w="http://schemas.openxmlformats.org/wordprocessingml/2006/main" xmlns:w14="http://schemas.microsoft.com/office/word/2010/wordml" xmlns:w15="http://schemas.microsoft.com/office/word/2012/wordml" xmlns:w16cex="http://schemas.microsoft.com/office/word/2018/wordml/cex" xmlns:w16cid="http://schemas.microsoft.com/office/word/2016/wordml/cid" xmlns:w16="http://schemas.microsoft.com/office/word/2018/wordml" xmlns:w16sdtdh="http://schemas.microsoft.com/office/word/2020/wordml/sdtdatahash" xmlns:w16se="http://schemas.microsoft.com/office/word/2015/wordml/symex" mc:Ignorable="w14 w15 w16se w16cid w16 w16cex w16sdtdh">
+<w:styles xmlns:mc="http://schemas.openxmlformats.org/markup-compatibility/2006" xmlns:r="http://schemas.openxmlformats.org/officeDocument/2006/relationships" xmlns:w="http://schemas.openxmlformats.org/wordprocessingml/2006/main" xmlns:w14="http://schemas.microsoft.com/office/word/2010/wordml" xmlns:w15="http://schemas.microsoft.com/office/word/2012/wordml" xmlns:w16cex="http://schemas.microsoft.com/office/word/2018/wordml/cex" xmlns:w16cid="http://schemas.microsoft.com/office/word/2016/wordml/cid" xmlns:w16="http://schemas.microsoft.com/office/word/2018/wordml" xmlns:w16se="http://schemas.microsoft.com/office/word/2015/wordml/symex" mc:Ignorable="w14 w15 w16se w16cid w16 w16cex">
   <w:docDefaults>
     <w:rPrDefault>
       <w:rPr>
@@ -14407,7 +14691,7 @@
 </file>
 
 <file path=word/glossary/webSettings.xml><?xml version="1.0" encoding="utf-8"?>
-<w:webSettings xmlns:mc="http://schemas.openxmlformats.org/markup-compatibility/2006" xmlns:r="http://schemas.openxmlformats.org/officeDocument/2006/relationships" xmlns:w="http://schemas.openxmlformats.org/wordprocessingml/2006/main" xmlns:w14="http://schemas.microsoft.com/office/word/2010/wordml" xmlns:w15="http://schemas.microsoft.com/office/word/2012/wordml" xmlns:w16cex="http://schemas.microsoft.com/office/word/2018/wordml/cex" xmlns:w16cid="http://schemas.microsoft.com/office/word/2016/wordml/cid" xmlns:w16="http://schemas.microsoft.com/office/word/2018/wordml" xmlns:w16sdtdh="http://schemas.microsoft.com/office/word/2020/wordml/sdtdatahash" xmlns:w16se="http://schemas.microsoft.com/office/word/2015/wordml/symex" mc:Ignorable="w14 w15 w16se w16cid w16 w16cex w16sdtdh">
+<w:webSettings xmlns:mc="http://schemas.openxmlformats.org/markup-compatibility/2006" xmlns:r="http://schemas.openxmlformats.org/officeDocument/2006/relationships" xmlns:w="http://schemas.openxmlformats.org/wordprocessingml/2006/main" xmlns:w14="http://schemas.microsoft.com/office/word/2010/wordml" xmlns:w15="http://schemas.microsoft.com/office/word/2012/wordml" xmlns:w16cex="http://schemas.microsoft.com/office/word/2018/wordml/cex" xmlns:w16cid="http://schemas.microsoft.com/office/word/2016/wordml/cid" xmlns:w16="http://schemas.microsoft.com/office/word/2018/wordml" xmlns:w16se="http://schemas.microsoft.com/office/word/2015/wordml/symex" mc:Ignorable="w14 w15 w16se w16cid w16 w16cex">
   <w:optimizeForBrowser/>
   <w:allowPNG/>
 </w:webSettings>

</xml_diff>